<commit_message>
Mejoras para informe 1
Añadimos algunas mediciones extra
</commit_message>
<xml_diff>
--- a/caracterizacion_daq.docx
+++ b/caracterizacion_daq.docx
@@ -795,52 +795,202 @@
       </w:r>
     </w:p>
     <w:p>
-      <w:pPr>
-        <w:rPr>
-          <w:lang w:val="en-US"/>
-        </w:rPr>
-      </w:pPr>
-      <w:r>
-        <w:rPr>
-          <w:lang w:val="en-US"/>
-        </w:rPr>
-        <w:t>Analog write</w:t>
-      </w:r>
-    </w:p>
-    <w:p>
-      <w:pPr>
-        <w:rPr>
-          <w:lang w:val="en-US"/>
-        </w:rPr>
-      </w:pPr>
-      <w:r>
-        <w:rPr>
-          <w:lang w:val="en-US"/>
-        </w:rPr>
-        <w:t>Digital read</w:t>
-      </w:r>
-    </w:p>
-    <w:p>
-      <w:pPr>
-        <w:rPr>
-          <w:lang w:val="en-US"/>
-        </w:rPr>
-      </w:pPr>
-      <w:r>
-        <w:rPr>
-          <w:lang w:val="en-US"/>
-        </w:rPr>
-        <w:t>Digital write</w:t>
-      </w:r>
-    </w:p>
-    <w:p>
-      <w:pPr>
-        <w:pStyle w:val="Prrafodelista"/>
-        <w:jc w:val="both"/>
-      </w:pPr>
+      <w:proofErr w:type="spellStart"/>
+      <w:r>
+        <w:t>Analog</w:t>
+      </w:r>
+      <w:proofErr w:type="spellEnd"/>
+      <w:r>
+        <w:t xml:space="preserve"> </w:t>
+      </w:r>
+      <w:proofErr w:type="spellStart"/>
+      <w:r>
+        <w:t>write</w:t>
+      </w:r>
+      <w:proofErr w:type="spellEnd"/>
+    </w:p>
+    <w:p>
+      <w:r>
+        <w:t xml:space="preserve">Digital </w:t>
+      </w:r>
+      <w:proofErr w:type="spellStart"/>
+      <w:r>
+        <w:t>read</w:t>
+      </w:r>
+      <w:proofErr w:type="spellEnd"/>
+    </w:p>
+    <w:p>
+      <w:r>
+        <w:t xml:space="preserve">Digital </w:t>
+      </w:r>
+      <w:proofErr w:type="spellStart"/>
+      <w:r>
+        <w:t>write</w:t>
+      </w:r>
+      <w:proofErr w:type="spellEnd"/>
+    </w:p>
+    <w:p>
+      <w:pPr>
+        <w:pStyle w:val="Prrafodelista"/>
+        <w:jc w:val="both"/>
+      </w:pPr>
+    </w:p>
+    <w:p>
+      <w:r>
+        <w:t xml:space="preserve">Tensión real: 250 </w:t>
+      </w:r>
+      <w:proofErr w:type="spellStart"/>
+      <w:r>
+        <w:t>mV</w:t>
+      </w:r>
+      <w:proofErr w:type="spellEnd"/>
+    </w:p>
+    <w:p>
+      <w:proofErr w:type="spellStart"/>
+      <w:r>
+        <w:t>Tension</w:t>
+      </w:r>
+      <w:proofErr w:type="spellEnd"/>
+      <w:r>
+        <w:t xml:space="preserve"> Medida: 0.16 </w:t>
+      </w:r>
+      <w:proofErr w:type="spellStart"/>
+      <w:r>
+        <w:t>u.a</w:t>
+      </w:r>
+      <w:proofErr w:type="spellEnd"/>
+      <w:r>
+        <w:t>.</w:t>
+      </w:r>
+    </w:p>
+    <w:p>
+      <w:r>
+        <w:t>Tensión generador: 1V</w:t>
+      </w:r>
+    </w:p>
+    <w:p>
+      <w:r>
+        <w:t xml:space="preserve">Tensión real: 475 </w:t>
+      </w:r>
+      <w:proofErr w:type="spellStart"/>
+      <w:r>
+        <w:t>mV</w:t>
+      </w:r>
+      <w:proofErr w:type="spellEnd"/>
+    </w:p>
+    <w:p>
+      <w:r>
+        <w:t>Tensión generador: 2V</w:t>
+      </w:r>
+    </w:p>
+    <w:p>
+      <w:r>
+        <w:t xml:space="preserve">Tensión medida: 0.3068 </w:t>
+      </w:r>
+      <w:proofErr w:type="spellStart"/>
+      <w:r>
+        <w:t>u.a</w:t>
+      </w:r>
+      <w:proofErr w:type="spellEnd"/>
+      <w:r>
+        <w:t>.</w:t>
+      </w:r>
+    </w:p>
+    <w:p>
+      <w:r>
+        <w:t>Tensión generador: 2.5V</w:t>
+      </w:r>
+    </w:p>
+    <w:p>
+      <w:r>
+        <w:t>Tensión medida: 0.3816</w:t>
+      </w:r>
+    </w:p>
+    <w:p>
+      <w:r>
+        <w:t xml:space="preserve">Tensión </w:t>
+      </w:r>
+      <w:proofErr w:type="spellStart"/>
+      <w:r>
+        <w:t>osci</w:t>
+      </w:r>
+      <w:proofErr w:type="spellEnd"/>
+      <w:r>
+        <w:t xml:space="preserve">: 600 </w:t>
+      </w:r>
+      <w:proofErr w:type="spellStart"/>
+      <w:r>
+        <w:t>mV</w:t>
+      </w:r>
+      <w:proofErr w:type="spellEnd"/>
+    </w:p>
+    <w:p>
+      <w:proofErr w:type="spellStart"/>
+      <w:r>
+        <w:t>Tension</w:t>
+      </w:r>
+      <w:proofErr w:type="spellEnd"/>
+      <w:r>
+        <w:t xml:space="preserve"> generador: 3 V</w:t>
+      </w:r>
+    </w:p>
+    <w:p>
+      <w:r>
+        <w:t xml:space="preserve">Tensión </w:t>
+      </w:r>
+      <w:proofErr w:type="spellStart"/>
+      <w:r>
+        <w:t>emdida</w:t>
+      </w:r>
+      <w:proofErr w:type="spellEnd"/>
+      <w:r>
+        <w:t>: 0.4579</w:t>
+      </w:r>
+    </w:p>
+    <w:p>
+      <w:r>
+        <w:t xml:space="preserve">Tensión </w:t>
+      </w:r>
+      <w:proofErr w:type="spellStart"/>
+      <w:r>
+        <w:t>osci</w:t>
+      </w:r>
+      <w:proofErr w:type="spellEnd"/>
+      <w:r>
+        <w:t xml:space="preserve">: 700 </w:t>
+      </w:r>
+      <w:proofErr w:type="spellStart"/>
+      <w:r>
+        <w:t>mV</w:t>
+      </w:r>
+      <w:proofErr w:type="spellEnd"/>
+    </w:p>
+    <w:p>
+      <w:r>
+        <w:t>Tensión generador: 4V</w:t>
+      </w:r>
+    </w:p>
+    <w:p>
+      <w:r>
+        <w:t>Tensión medida: 0.610</w:t>
+      </w:r>
+    </w:p>
+    <w:p>
+      <w:r>
+        <w:t xml:space="preserve">Tensión </w:t>
+      </w:r>
+      <w:proofErr w:type="spellStart"/>
+      <w:r>
+        <w:t>osci</w:t>
+      </w:r>
+      <w:proofErr w:type="spellEnd"/>
+      <w:r>
+        <w:t>: 936 mV</w:t>
+      </w:r>
       <w:bookmarkStart w:id="0" w:name="_GoBack"/>
       <w:bookmarkEnd w:id="0"/>
     </w:p>
+    <w:p/>
     <w:p/>
     <w:sectPr>
       <w:pgSz w:w="12240" w:h="15840"/>
@@ -1754,7 +1904,7 @@
 </file>
 
 <file path=customXml/itemProps1.xml><?xml version="1.0" encoding="utf-8"?>
-<ds:datastoreItem xmlns:ds="http://schemas.openxmlformats.org/officeDocument/2006/customXml" ds:itemID="{DDA98DCB-25D7-4979-BC28-E9736E6687F1}">
+<ds:datastoreItem xmlns:ds="http://schemas.openxmlformats.org/officeDocument/2006/customXml" ds:itemID="{F2E73A1F-EECF-4B50-BA46-6E945D73AE89}">
   <ds:schemaRefs>
     <ds:schemaRef ds:uri="http://schemas.openxmlformats.org/officeDocument/2006/bibliography"/>
   </ds:schemaRefs>

</xml_diff>